<commit_message>
some spacing adjusted in document
</commit_message>
<xml_diff>
--- a/Coursework/PDF    SET08101_cw_40538519.docx
+++ b/Coursework/PDF    SET08101_cw_40538519.docx
@@ -290,6 +290,7 @@
         <w:p>
           <w:pPr>
             <w:pStyle w:val="TOCHeading"/>
+            <w:spacing w:before="0" w:line="360" w:lineRule="auto"/>
           </w:pPr>
           <w:r>
             <w:t>Table of Contents</w:t>
@@ -897,6 +898,7 @@
     <w:p>
       <w:pPr>
         <w:pStyle w:val="TOCHeading"/>
+        <w:spacing w:before="0" w:line="360" w:lineRule="auto"/>
       </w:pPr>
       <w:r>
         <w:t>List</w:t>
@@ -964,21 +966,7 @@
             <w:rStyle w:val="Hyperlink"/>
             <w:noProof/>
           </w:rPr>
-          <w:t xml:space="preserve"> Core features</w:t>
-        </w:r>
-        <w:r>
-          <w:rPr>
-            <w:rStyle w:val="Hyperlink"/>
-            <w:noProof/>
-          </w:rPr>
-          <w:t xml:space="preserve"> </w:t>
-        </w:r>
-        <w:r>
-          <w:rPr>
-            <w:rStyle w:val="Hyperlink"/>
-            <w:noProof/>
-          </w:rPr>
-          <w:t>site organisation</w:t>
+          <w:t xml:space="preserve"> Core features site organisation</w:t>
         </w:r>
         <w:r>
           <w:rPr>
@@ -1594,21 +1582,7 @@
             <w:rStyle w:val="Hyperlink"/>
             <w:noProof/>
           </w:rPr>
-          <w:t>olo</w:t>
-        </w:r>
-        <w:r>
-          <w:rPr>
-            <w:rStyle w:val="Hyperlink"/>
-            <w:noProof/>
-          </w:rPr>
-          <w:t>u</w:t>
-        </w:r>
-        <w:r>
-          <w:rPr>
-            <w:rStyle w:val="Hyperlink"/>
-            <w:noProof/>
-          </w:rPr>
-          <w:t>r palette.</w:t>
+          <w:t>olour palette.</w:t>
         </w:r>
         <w:r>
           <w:rPr>
@@ -1666,24 +1640,24 @@
         <w:ind w:firstLine="0"/>
         <w:jc w:val="both"/>
         <w:rPr>
+          <w:rFonts w:ascii="Times New Roman" w:hAnsi="Times New Roman" w:cs="Times New Roman"/>
+          <w:highlight w:val="yellow"/>
+          <w:u w:val="single"/>
+        </w:rPr>
+      </w:pPr>
+      <w:r>
+        <w:rPr>
           <w:rFonts w:ascii="Arial" w:hAnsi="Arial"/>
           <w:highlight w:val="yellow"/>
           <w:u w:val="single"/>
         </w:rPr>
-      </w:pPr>
-      <w:r>
-        <w:rPr>
-          <w:rFonts w:ascii="Arial" w:hAnsi="Arial"/>
-          <w:highlight w:val="yellow"/>
-          <w:u w:val="single"/>
-        </w:rPr>
         <w:fldChar w:fldCharType="end"/>
       </w:r>
     </w:p>
     <w:p>
       <w:pPr>
         <w:pStyle w:val="TOCHeading"/>
-        <w:spacing w:line="360" w:lineRule="auto"/>
+        <w:spacing w:before="0" w:line="360" w:lineRule="auto"/>
       </w:pPr>
       <w:r>
         <w:t>List</w:t>
@@ -1702,7 +1676,6 @@
           <w:tab w:val="right" w:leader="dot" w:pos="8692"/>
         </w:tabs>
         <w:rPr>
-          <w:rFonts w:ascii="Arial" w:hAnsi="Arial"/>
           <w:u w:val="single"/>
         </w:rPr>
       </w:pPr>
@@ -1759,21 +1732,7 @@
             <w:rStyle w:val="Hyperlink"/>
             <w:noProof/>
           </w:rPr>
-          <w:t xml:space="preserve"> Impleme</w:t>
-        </w:r>
-        <w:r>
-          <w:rPr>
-            <w:rStyle w:val="Hyperlink"/>
-            <w:noProof/>
-          </w:rPr>
-          <w:t>n</w:t>
-        </w:r>
-        <w:r>
-          <w:rPr>
-            <w:rStyle w:val="Hyperlink"/>
-            <w:noProof/>
-          </w:rPr>
-          <w:t>tation plan</w:t>
+          <w:t xml:space="preserve"> Implementation plan</w:t>
         </w:r>
         <w:r>
           <w:rPr>
@@ -3344,7 +3303,21 @@
         <w:rPr>
           <w:rFonts w:ascii="Arial" w:eastAsia="Arial" w:hAnsi="Arial" w:cs="Arial"/>
         </w:rPr>
-        <w:t xml:space="preserve"> Meredith, n.d)</w:t>
+        <w:t xml:space="preserve"> Meredith, </w:t>
+      </w:r>
+      <w:proofErr w:type="spellStart"/>
+      <w:r>
+        <w:rPr>
+          <w:rFonts w:ascii="Arial" w:eastAsia="Arial" w:hAnsi="Arial" w:cs="Arial"/>
+        </w:rPr>
+        <w:t>n.d</w:t>
+      </w:r>
+      <w:proofErr w:type="spellEnd"/>
+      <w:r>
+        <w:rPr>
+          <w:rFonts w:ascii="Arial" w:eastAsia="Arial" w:hAnsi="Arial" w:cs="Arial"/>
+        </w:rPr>
+        <w:t>)</w:t>
       </w:r>
       <w:r>
         <w:rPr>
@@ -14273,11 +14246,19 @@
         </w:rPr>
         <w:t xml:space="preserve"> Meredith (</w:t>
       </w:r>
-      <w:r>
-        <w:rPr>
-          <w:rFonts w:ascii="Arial" w:eastAsia="Arial" w:hAnsi="Arial" w:cs="Arial"/>
-        </w:rPr>
-        <w:t>n.d).</w:t>
+      <w:proofErr w:type="spellStart"/>
+      <w:r>
+        <w:rPr>
+          <w:rFonts w:ascii="Arial" w:eastAsia="Arial" w:hAnsi="Arial" w:cs="Arial"/>
+        </w:rPr>
+        <w:t>n.d</w:t>
+      </w:r>
+      <w:proofErr w:type="spellEnd"/>
+      <w:r>
+        <w:rPr>
+          <w:rFonts w:ascii="Arial" w:eastAsia="Arial" w:hAnsi="Arial" w:cs="Arial"/>
+        </w:rPr>
+        <w:t>).</w:t>
       </w:r>
       <w:r>
         <w:rPr>
@@ -18530,7 +18511,7 @@
     <w:autoRedefine/>
     <w:uiPriority w:val="39"/>
     <w:unhideWhenUsed/>
-    <w:rsid w:val="00661B01"/>
+    <w:rsid w:val="00512722"/>
     <w:pPr>
       <w:pBdr>
         <w:top w:val="none" w:sz="0" w:space="0" w:color="auto"/>
@@ -18543,8 +18524,6 @@
       <w:tabs>
         <w:tab w:val="right" w:leader="dot" w:pos="8692"/>
       </w:tabs>
-      <w:spacing w:after="100"/>
-      <w:ind w:left="221"/>
     </w:pPr>
     <w:rPr>
       <w:rFonts w:asciiTheme="minorHAnsi" w:eastAsiaTheme="minorEastAsia" w:hAnsiTheme="minorHAnsi"/>

</xml_diff>